<commit_message>
Update Broken Link, Page
</commit_message>
<xml_diff>
--- a/doc/AgileDoc/Sprint1-Minute.docx
+++ b/doc/AgileDoc/Sprint1-Minute.docx
@@ -1,6 +1,6 @@
 
 <file path=word/document.xml><?xml version="1.0" encoding="utf-8"?>
-<w:document xmlns:wpc="http://schemas.microsoft.com/office/word/2010/wordprocessingCanvas" xmlns:cx="http://schemas.microsoft.com/office/drawing/2014/chartex" xmlns:mc="http://schemas.openxmlformats.org/markup-compatibility/2006" xmlns:o="urn:schemas-microsoft-com:office:office" xmlns:r="http://schemas.openxmlformats.org/officeDocument/2006/relationships" xmlns:m="http://schemas.openxmlformats.org/officeDocument/2006/math" xmlns:v="urn:schemas-microsoft-com:vml" xmlns:wp14="http://schemas.microsoft.com/office/word/2010/wordprocessingDrawing" xmlns:wp="http://schemas.openxmlformats.org/drawingml/2006/wordprocessingDrawing" xmlns:w10="urn:schemas-microsoft-com:office:word" xmlns:w="http://schemas.openxmlformats.org/wordprocessingml/2006/main" xmlns:w14="http://schemas.microsoft.com/office/word/2010/wordml" xmlns:w15="http://schemas.microsoft.com/office/word/2012/wordml" xmlns:w16se="http://schemas.microsoft.com/office/word/2015/wordml/symex" xmlns:wpg="http://schemas.microsoft.com/office/word/2010/wordprocessingGroup" xmlns:wpi="http://schemas.microsoft.com/office/word/2010/wordprocessingInk" xmlns:wne="http://schemas.microsoft.com/office/word/2006/wordml" xmlns:wps="http://schemas.microsoft.com/office/word/2010/wordprocessingShape" mc:Ignorable="w14 w15 w16se wp14">
+<w:document xmlns:wpc="http://schemas.microsoft.com/office/word/2010/wordprocessingCanvas" xmlns:mc="http://schemas.openxmlformats.org/markup-compatibility/2006" xmlns:o="urn:schemas-microsoft-com:office:office" xmlns:r="http://schemas.openxmlformats.org/officeDocument/2006/relationships" xmlns:m="http://schemas.openxmlformats.org/officeDocument/2006/math" xmlns:v="urn:schemas-microsoft-com:vml" xmlns:wp14="http://schemas.microsoft.com/office/word/2010/wordprocessingDrawing" xmlns:wp="http://schemas.openxmlformats.org/drawingml/2006/wordprocessingDrawing" xmlns:w10="urn:schemas-microsoft-com:office:word" xmlns:w="http://schemas.openxmlformats.org/wordprocessingml/2006/main" xmlns:w14="http://schemas.microsoft.com/office/word/2010/wordml" xmlns:w15="http://schemas.microsoft.com/office/word/2012/wordml" xmlns:wpg="http://schemas.microsoft.com/office/word/2010/wordprocessingGroup" xmlns:wpi="http://schemas.microsoft.com/office/word/2010/wordprocessingInk" xmlns:wne="http://schemas.microsoft.com/office/word/2006/wordml" xmlns:wps="http://schemas.microsoft.com/office/word/2010/wordprocessingShape" mc:Ignorable="w14 w15 wp14">
   <w:body>
     <w:tbl>
       <w:tblPr>
@@ -286,7 +286,6 @@
                 <w:lang w:val="en-GB"/>
               </w:rPr>
             </w:pPr>
-            <w:proofErr w:type="spellStart"/>
             <w:r>
               <w:rPr>
                 <w:rFonts w:ascii="Cambria" w:hAnsi="Cambria"/>
@@ -297,7 +296,6 @@
               </w:rPr>
               <w:t>ViNTT</w:t>
             </w:r>
-            <w:proofErr w:type="spellEnd"/>
           </w:p>
         </w:tc>
         <w:tc>
@@ -2203,8 +2201,10 @@
                 <w:rFonts w:ascii="Cambria" w:hAnsi="Cambria"/>
                 <w:color w:val="000000" w:themeColor="text1"/>
               </w:rPr>
-              <w:t>18S</w:t>
-            </w:r>
+              <w:t>18</w:t>
+            </w:r>
+            <w:bookmarkStart w:id="7" w:name="_GoBack"/>
+            <w:bookmarkEnd w:id="7"/>
             <w:r>
               <w:rPr>
                 <w:rFonts w:ascii="Cambria" w:hAnsi="Cambria"/>
@@ -2247,16 +2247,8 @@
               <w:rPr>
                 <w:rFonts w:ascii="Cambria" w:hAnsi="Cambria"/>
               </w:rPr>
-              <w:t xml:space="preserve">Overview </w:t>
-            </w:r>
-            <w:proofErr w:type="spellStart"/>
-            <w:r>
-              <w:rPr>
-                <w:rFonts w:ascii="Cambria" w:hAnsi="Cambria"/>
-              </w:rPr>
-              <w:t>UseCase</w:t>
-            </w:r>
-            <w:proofErr w:type="spellEnd"/>
+              <w:t>Overview UseCase</w:t>
+            </w:r>
           </w:p>
         </w:tc>
         <w:tc>
@@ -2329,14 +2321,11 @@
           </w:p>
         </w:tc>
       </w:tr>
-    </w:tbl>
-    <w:p>
-      <w:bookmarkStart w:id="7" w:name="_GoBack"/>
       <w:bookmarkEnd w:id="0"/>
       <w:bookmarkEnd w:id="1"/>
       <w:bookmarkEnd w:id="2"/>
-      <w:bookmarkEnd w:id="7"/>
-    </w:p>
+    </w:tbl>
+    <w:p/>
     <w:sectPr>
       <w:pgSz w:w="11900" w:h="16840"/>
       <w:pgMar w:top="1440" w:right="1440" w:bottom="1134" w:left="1440" w:header="709" w:footer="709" w:gutter="0"/>
@@ -2348,7 +2337,7 @@
 </file>
 
 <file path=word/endnotes.xml><?xml version="1.0" encoding="utf-8"?>
-<w:endnotes xmlns:wpc="http://schemas.microsoft.com/office/word/2010/wordprocessingCanvas" xmlns:cx="http://schemas.microsoft.com/office/drawing/2014/chartex" xmlns:mc="http://schemas.openxmlformats.org/markup-compatibility/2006" xmlns:o="urn:schemas-microsoft-com:office:office" xmlns:r="http://schemas.openxmlformats.org/officeDocument/2006/relationships" xmlns:m="http://schemas.openxmlformats.org/officeDocument/2006/math" xmlns:v="urn:schemas-microsoft-com:vml" xmlns:wp14="http://schemas.microsoft.com/office/word/2010/wordprocessingDrawing" xmlns:wp="http://schemas.openxmlformats.org/drawingml/2006/wordprocessingDrawing" xmlns:w10="urn:schemas-microsoft-com:office:word" xmlns:w="http://schemas.openxmlformats.org/wordprocessingml/2006/main" xmlns:w14="http://schemas.microsoft.com/office/word/2010/wordml" xmlns:w15="http://schemas.microsoft.com/office/word/2012/wordml" xmlns:w16se="http://schemas.microsoft.com/office/word/2015/wordml/symex" xmlns:wpg="http://schemas.microsoft.com/office/word/2010/wordprocessingGroup" xmlns:wpi="http://schemas.microsoft.com/office/word/2010/wordprocessingInk" xmlns:wne="http://schemas.microsoft.com/office/word/2006/wordml" xmlns:wps="http://schemas.microsoft.com/office/word/2010/wordprocessingShape" mc:Ignorable="w14 w15 w16se wp14">
+<w:endnotes xmlns:wpc="http://schemas.microsoft.com/office/word/2010/wordprocessingCanvas" xmlns:mc="http://schemas.openxmlformats.org/markup-compatibility/2006" xmlns:o="urn:schemas-microsoft-com:office:office" xmlns:r="http://schemas.openxmlformats.org/officeDocument/2006/relationships" xmlns:m="http://schemas.openxmlformats.org/officeDocument/2006/math" xmlns:v="urn:schemas-microsoft-com:vml" xmlns:wp14="http://schemas.microsoft.com/office/word/2010/wordprocessingDrawing" xmlns:wp="http://schemas.openxmlformats.org/drawingml/2006/wordprocessingDrawing" xmlns:w10="urn:schemas-microsoft-com:office:word" xmlns:w="http://schemas.openxmlformats.org/wordprocessingml/2006/main" xmlns:w14="http://schemas.microsoft.com/office/word/2010/wordml" xmlns:w15="http://schemas.microsoft.com/office/word/2012/wordml" xmlns:wpg="http://schemas.microsoft.com/office/word/2010/wordprocessingGroup" xmlns:wpi="http://schemas.microsoft.com/office/word/2010/wordprocessingInk" xmlns:wne="http://schemas.microsoft.com/office/word/2006/wordml" xmlns:wps="http://schemas.microsoft.com/office/word/2010/wordprocessingShape" mc:Ignorable="w14 w15 wp14">
   <w:endnote w:type="separator" w:id="-1">
     <w:p>
       <w:pPr>
@@ -2373,7 +2362,7 @@
 </file>
 
 <file path=word/footnotes.xml><?xml version="1.0" encoding="utf-8"?>
-<w:footnotes xmlns:wpc="http://schemas.microsoft.com/office/word/2010/wordprocessingCanvas" xmlns:cx="http://schemas.microsoft.com/office/drawing/2014/chartex" xmlns:mc="http://schemas.openxmlformats.org/markup-compatibility/2006" xmlns:o="urn:schemas-microsoft-com:office:office" xmlns:r="http://schemas.openxmlformats.org/officeDocument/2006/relationships" xmlns:m="http://schemas.openxmlformats.org/officeDocument/2006/math" xmlns:v="urn:schemas-microsoft-com:vml" xmlns:wp14="http://schemas.microsoft.com/office/word/2010/wordprocessingDrawing" xmlns:wp="http://schemas.openxmlformats.org/drawingml/2006/wordprocessingDrawing" xmlns:w10="urn:schemas-microsoft-com:office:word" xmlns:w="http://schemas.openxmlformats.org/wordprocessingml/2006/main" xmlns:w14="http://schemas.microsoft.com/office/word/2010/wordml" xmlns:w15="http://schemas.microsoft.com/office/word/2012/wordml" xmlns:w16se="http://schemas.microsoft.com/office/word/2015/wordml/symex" xmlns:wpg="http://schemas.microsoft.com/office/word/2010/wordprocessingGroup" xmlns:wpi="http://schemas.microsoft.com/office/word/2010/wordprocessingInk" xmlns:wne="http://schemas.microsoft.com/office/word/2006/wordml" xmlns:wps="http://schemas.microsoft.com/office/word/2010/wordprocessingShape" mc:Ignorable="w14 w15 w16se wp14">
+<w:footnotes xmlns:wpc="http://schemas.microsoft.com/office/word/2010/wordprocessingCanvas" xmlns:mc="http://schemas.openxmlformats.org/markup-compatibility/2006" xmlns:o="urn:schemas-microsoft-com:office:office" xmlns:r="http://schemas.openxmlformats.org/officeDocument/2006/relationships" xmlns:m="http://schemas.openxmlformats.org/officeDocument/2006/math" xmlns:v="urn:schemas-microsoft-com:vml" xmlns:wp14="http://schemas.microsoft.com/office/word/2010/wordprocessingDrawing" xmlns:wp="http://schemas.openxmlformats.org/drawingml/2006/wordprocessingDrawing" xmlns:w10="urn:schemas-microsoft-com:office:word" xmlns:w="http://schemas.openxmlformats.org/wordprocessingml/2006/main" xmlns:w14="http://schemas.microsoft.com/office/word/2010/wordml" xmlns:w15="http://schemas.microsoft.com/office/word/2012/wordml" xmlns:wpg="http://schemas.microsoft.com/office/word/2010/wordprocessingGroup" xmlns:wpi="http://schemas.microsoft.com/office/word/2010/wordprocessingInk" xmlns:wne="http://schemas.microsoft.com/office/word/2006/wordml" xmlns:wps="http://schemas.microsoft.com/office/word/2010/wordprocessingShape" mc:Ignorable="w14 w15 wp14">
   <w:footnote w:type="separator" w:id="-1">
     <w:p>
       <w:pPr>
@@ -2398,8 +2387,8 @@
 </file>
 
 <file path=word/numbering.xml><?xml version="1.0" encoding="utf-8"?>
-<w:numbering xmlns:wpc="http://schemas.microsoft.com/office/word/2010/wordprocessingCanvas" xmlns:cx="http://schemas.microsoft.com/office/drawing/2014/chartex" xmlns:mc="http://schemas.openxmlformats.org/markup-compatibility/2006" xmlns:o="urn:schemas-microsoft-com:office:office" xmlns:r="http://schemas.openxmlformats.org/officeDocument/2006/relationships" xmlns:m="http://schemas.openxmlformats.org/officeDocument/2006/math" xmlns:v="urn:schemas-microsoft-com:vml" xmlns:wp14="http://schemas.microsoft.com/office/word/2010/wordprocessingDrawing" xmlns:wp="http://schemas.openxmlformats.org/drawingml/2006/wordprocessingDrawing" xmlns:w10="urn:schemas-microsoft-com:office:word" xmlns:w="http://schemas.openxmlformats.org/wordprocessingml/2006/main" xmlns:w14="http://schemas.microsoft.com/office/word/2010/wordml" xmlns:w15="http://schemas.microsoft.com/office/word/2012/wordml" xmlns:w16se="http://schemas.microsoft.com/office/word/2015/wordml/symex" xmlns:wpg="http://schemas.microsoft.com/office/word/2010/wordprocessingGroup" xmlns:wpi="http://schemas.microsoft.com/office/word/2010/wordprocessingInk" xmlns:wne="http://schemas.microsoft.com/office/word/2006/wordml" xmlns:wps="http://schemas.microsoft.com/office/word/2010/wordprocessingShape" mc:Ignorable="w14 w15 w16se wp14">
-  <w:abstractNum w:abstractNumId="0" w15:restartNumberingAfterBreak="0">
+<w:numbering xmlns:wpc="http://schemas.microsoft.com/office/word/2010/wordprocessingCanvas" xmlns:mc="http://schemas.openxmlformats.org/markup-compatibility/2006" xmlns:o="urn:schemas-microsoft-com:office:office" xmlns:r="http://schemas.openxmlformats.org/officeDocument/2006/relationships" xmlns:m="http://schemas.openxmlformats.org/officeDocument/2006/math" xmlns:v="urn:schemas-microsoft-com:vml" xmlns:wp14="http://schemas.microsoft.com/office/word/2010/wordprocessingDrawing" xmlns:wp="http://schemas.openxmlformats.org/drawingml/2006/wordprocessingDrawing" xmlns:w10="urn:schemas-microsoft-com:office:word" xmlns:w="http://schemas.openxmlformats.org/wordprocessingml/2006/main" xmlns:w14="http://schemas.microsoft.com/office/word/2010/wordml" xmlns:w15="http://schemas.microsoft.com/office/word/2012/wordml" xmlns:wpg="http://schemas.microsoft.com/office/word/2010/wordprocessingGroup" xmlns:wpi="http://schemas.microsoft.com/office/word/2010/wordprocessingInk" xmlns:wne="http://schemas.microsoft.com/office/word/2006/wordml" xmlns:wps="http://schemas.microsoft.com/office/word/2010/wordprocessingShape" mc:Ignorable="w14 w15 wp14">
+  <w:abstractNum w:abstractNumId="0">
     <w:nsid w:val="38195E13"/>
     <w:multiLevelType w:val="hybridMultilevel"/>
     <w:tmpl w:val="187ED922"/>
@@ -2512,7 +2501,7 @@
       </w:rPr>
     </w:lvl>
   </w:abstractNum>
-  <w:abstractNum w:abstractNumId="1" w15:restartNumberingAfterBreak="0">
+  <w:abstractNum w:abstractNumId="1">
     <w:nsid w:val="4A026DAA"/>
     <w:multiLevelType w:val="hybridMultilevel"/>
     <w:tmpl w:val="A984C818"/>
@@ -2625,7 +2614,7 @@
       </w:rPr>
     </w:lvl>
   </w:abstractNum>
-  <w:abstractNum w:abstractNumId="2" w15:restartNumberingAfterBreak="0">
+  <w:abstractNum w:abstractNumId="2">
     <w:nsid w:val="7574412A"/>
     <w:multiLevelType w:val="hybridMultilevel"/>
     <w:tmpl w:val="2DE87CC6"/>
@@ -2751,7 +2740,7 @@
 </file>
 
 <file path=word/styles.xml><?xml version="1.0" encoding="utf-8"?>
-<w:styles xmlns:mc="http://schemas.openxmlformats.org/markup-compatibility/2006" xmlns:r="http://schemas.openxmlformats.org/officeDocument/2006/relationships" xmlns:w="http://schemas.openxmlformats.org/wordprocessingml/2006/main" xmlns:w14="http://schemas.microsoft.com/office/word/2010/wordml" xmlns:w15="http://schemas.microsoft.com/office/word/2012/wordml" xmlns:w16se="http://schemas.microsoft.com/office/word/2015/wordml/symex" mc:Ignorable="w14 w15 w16se">
+<w:styles xmlns:mc="http://schemas.openxmlformats.org/markup-compatibility/2006" xmlns:r="http://schemas.openxmlformats.org/officeDocument/2006/relationships" xmlns:w="http://schemas.openxmlformats.org/wordprocessingml/2006/main" xmlns:w14="http://schemas.microsoft.com/office/word/2010/wordml" xmlns:w15="http://schemas.microsoft.com/office/word/2012/wordml" mc:Ignorable="w14 w15">
   <w:docDefaults>
     <w:rPrDefault>
       <w:rPr>
@@ -3308,6 +3297,7 @@
       <w:lang w:val="en-US" w:eastAsia="en-US"/>
     </w:rPr>
     <w:tblPr>
+      <w:tblInd w:w="0" w:type="dxa"/>
       <w:tblBorders>
         <w:top w:val="single" w:sz="4" w:space="0" w:color="auto"/>
         <w:left w:val="single" w:sz="4" w:space="0" w:color="auto"/>
@@ -3316,6 +3306,12 @@
         <w:insideH w:val="single" w:sz="4" w:space="0" w:color="auto"/>
         <w:insideV w:val="single" w:sz="4" w:space="0" w:color="auto"/>
       </w:tblBorders>
+      <w:tblCellMar>
+        <w:top w:w="0" w:type="dxa"/>
+        <w:left w:w="108" w:type="dxa"/>
+        <w:bottom w:w="0" w:type="dxa"/>
+        <w:right w:w="108" w:type="dxa"/>
+      </w:tblCellMar>
     </w:tblPr>
   </w:style>
   <w:style w:type="paragraph" w:styleId="ListParagraph">

</xml_diff>